<commit_message>
File Word báo cáo TN
</commit_message>
<xml_diff>
--- a/KCNTT-BM02 - Bao cao tien do TN.docx
+++ b/KCNTT-BM02 - Bao cao tien do TN.docx
@@ -67,7 +67,7 @@
                 <v:shape id="_x0000_i1025" type="#_x0000_t75" style="width:63.45pt;height:42.85pt" o:ole="">
                   <v:imagedata r:id="rId7" o:title=""/>
                 </v:shape>
-                <o:OLEObject Type="Embed" ProgID="PBrush" ShapeID="_x0000_i1025" DrawAspect="Content" ObjectID="_1619352653" r:id="rId8"/>
+                <o:OLEObject Type="Embed" ProgID="PBrush" ShapeID="_x0000_i1025" DrawAspect="Content" ObjectID="_1621747414" r:id="rId8"/>
               </w:object>
             </w:r>
           </w:p>
@@ -220,7 +220,7 @@
                 </mc:Choice>
                 <mc:Fallback>
                   <w:pict>
-                    <v:line w14:anchorId="5A9357B4" id="Line 2" o:spid="_x0000_s1026" style="position:absolute;z-index:251662336;visibility:visible;mso-wrap-style:square;mso-width-percent:0;mso-height-percent:0;mso-wrap-distance-left:9pt;mso-wrap-distance-top:-3e-5mm;mso-wrap-distance-right:9pt;mso-wrap-distance-bottom:-3e-5mm;mso-position-horizontal:absolute;mso-position-horizontal-relative:text;mso-position-vertical:absolute;mso-position-vertical-relative:text;mso-width-percent:0;mso-height-percent:0;mso-width-relative:page;mso-height-relative:page" from="83.25pt,6.8pt" to="151.3pt,6.8pt" o:gfxdata="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"/>
+                    <v:line w14:anchorId="7BBDD9EB" id="Line 2" o:spid="_x0000_s1026" style="position:absolute;z-index:251662336;visibility:visible;mso-wrap-style:square;mso-width-percent:0;mso-height-percent:0;mso-wrap-distance-left:9pt;mso-wrap-distance-top:-3e-5mm;mso-wrap-distance-right:9pt;mso-wrap-distance-bottom:-3e-5mm;mso-position-horizontal:absolute;mso-position-horizontal-relative:text;mso-position-vertical:absolute;mso-position-vertical-relative:text;mso-width-percent:0;mso-height-percent:0;mso-width-relative:page;mso-height-relative:page" from="83.25pt,6.8pt" to="151.3pt,6.8pt" o:gfxdata="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"/>
                   </w:pict>
                 </mc:Fallback>
               </mc:AlternateContent>
@@ -369,7 +369,7 @@
                 </mc:Choice>
                 <mc:Fallback>
                   <w:pict>
-                    <v:line w14:anchorId="713D6058" id="Line 3" o:spid="_x0000_s1026" style="position:absolute;z-index:251663360;visibility:visible;mso-wrap-style:square;mso-width-percent:0;mso-height-percent:0;mso-wrap-distance-left:9pt;mso-wrap-distance-top:-3e-5mm;mso-wrap-distance-right:9pt;mso-wrap-distance-bottom:-3e-5mm;mso-position-horizontal:absolute;mso-position-horizontal-relative:text;mso-position-vertical:absolute;mso-position-vertical-relative:text;mso-width-percent:0;mso-height-percent:0;mso-width-relative:page;mso-height-relative:page" from="35.5pt,4.25pt" to="197.05pt,4.25pt" o:gfxdata="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"/>
+                    <v:line w14:anchorId="13B135F0" id="Line 3" o:spid="_x0000_s1026" style="position:absolute;z-index:251663360;visibility:visible;mso-wrap-style:square;mso-width-percent:0;mso-height-percent:0;mso-wrap-distance-left:9pt;mso-wrap-distance-top:-3e-5mm;mso-wrap-distance-right:9pt;mso-wrap-distance-bottom:-3e-5mm;mso-position-horizontal:absolute;mso-position-horizontal-relative:text;mso-position-vertical:absolute;mso-position-vertical-relative:text;mso-width-percent:0;mso-height-percent:0;mso-width-relative:page;mso-height-relative:page" from="35.5pt,4.25pt" to="197.05pt,4.25pt" o:gfxdata="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"/>
                   </w:pict>
                 </mc:Fallback>
               </mc:AlternateContent>
@@ -555,6 +555,8 @@
         </w:rPr>
         <w:t xml:space="preserve">: </w:t>
       </w:r>
+      <w:bookmarkStart w:id="0" w:name="_GoBack"/>
+      <w:bookmarkEnd w:id="0"/>
       <w:r>
         <w:rPr>
           <w:rFonts w:ascii="Times New Roman" w:hAnsi="Times New Roman" w:cs="Times New Roman"/>
@@ -1908,8 +1910,6 @@
               </w:rPr>
               <w:t>1</w:t>
             </w:r>
-            <w:bookmarkStart w:id="0" w:name="_GoBack"/>
-            <w:bookmarkEnd w:id="0"/>
           </w:p>
           <w:p>
             <w:pPr>
@@ -3782,6 +3782,74 @@
                 <w:lang w:val="en-US"/>
               </w:rPr>
             </w:pPr>
+          </w:p>
+          <w:p>
+            <w:pPr>
+              <w:tabs>
+                <w:tab w:val="right" w:leader="dot" w:pos="9356"/>
+              </w:tabs>
+              <w:jc w:val="both"/>
+              <w:rPr>
+                <w:rFonts w:ascii="Times New Roman" w:hAnsi="Times New Roman"/>
+                <w:bCs/>
+                <w:sz w:val="24"/>
+              </w:rPr>
+            </w:pPr>
+            <w:r>
+              <w:rPr>
+                <w:rFonts w:ascii="Times New Roman" w:hAnsi="Times New Roman" w:cs="Times New Roman"/>
+                <w:bCs/>
+                <w:sz w:val="24"/>
+                <w:szCs w:val="24"/>
+                <w:lang w:val="en-US"/>
+              </w:rPr>
+              <w:t>-</w:t>
+            </w:r>
+            <w:r>
+              <w:rPr>
+                <w:rFonts w:ascii="Times New Roman" w:hAnsi="Times New Roman"/>
+                <w:bCs/>
+                <w:sz w:val="24"/>
+              </w:rPr>
+              <w:t xml:space="preserve"> </w:t>
+            </w:r>
+            <w:r>
+              <w:rPr>
+                <w:rFonts w:ascii="Times New Roman" w:hAnsi="Times New Roman"/>
+                <w:bCs/>
+                <w:sz w:val="24"/>
+              </w:rPr>
+              <w:t>Khoa</w:t>
+            </w:r>
+            <w:r>
+              <w:rPr>
+                <w:rFonts w:ascii="Times New Roman" w:hAnsi="Times New Roman"/>
+                <w:bCs/>
+                <w:sz w:val="24"/>
+              </w:rPr>
+              <w:t xml:space="preserve"> : </w:t>
+            </w:r>
+          </w:p>
+          <w:p>
+            <w:pPr>
+              <w:tabs>
+                <w:tab w:val="right" w:leader="dot" w:pos="9356"/>
+              </w:tabs>
+              <w:jc w:val="both"/>
+              <w:rPr>
+                <w:rFonts w:ascii="Times New Roman" w:hAnsi="Times New Roman"/>
+                <w:bCs/>
+                <w:sz w:val="24"/>
+              </w:rPr>
+            </w:pPr>
+            <w:r>
+              <w:rPr>
+                <w:rFonts w:ascii="Times New Roman" w:hAnsi="Times New Roman"/>
+                <w:bCs/>
+                <w:sz w:val="24"/>
+              </w:rPr>
+              <w:t xml:space="preserve">- Long : </w:t>
+            </w:r>
           </w:p>
           <w:p>
             <w:pPr>

</xml_diff>